<commit_message>
Updated log in info
</commit_message>
<xml_diff>
--- a/Documents/Corner Shop Specialist Log in Details.docx
+++ b/Documents/Corner Shop Specialist Log in Details.docx
@@ -50,7 +50,18 @@
         <w:t>User 1</w:t>
       </w:r>
     </w:p>
-    <w:p/>
+    <w:p>
+      <w:r>
+        <w:t>Username: wbutler99</w:t>
+      </w:r>
+    </w:p>
+    <w:p>
+      <w:r>
+        <w:t>Password: iloveshops</w:t>
+      </w:r>
+      <w:bookmarkStart w:id="0" w:name="_GoBack"/>
+      <w:bookmarkEnd w:id="0"/>
+    </w:p>
     <w:p>
       <w:pPr>
         <w:rPr>
@@ -108,8 +119,6 @@
       <w:r>
         <w:t>Password: iambigboss</w:t>
       </w:r>
-      <w:bookmarkStart w:id="0" w:name="_GoBack"/>
-      <w:bookmarkEnd w:id="0"/>
     </w:p>
     <w:p>
       <w:pPr>
@@ -161,11 +170,19 @@
       </w:r>
     </w:p>
     <w:p>
+      <w:r>
+        <w:t>Username: gavinwork56</w:t>
+      </w:r>
+    </w:p>
+    <w:p>
       <w:pPr>
         <w:rPr>
-          <w:u w:val="single"/>
+          <w:u w:val="words"/>
         </w:rPr>
       </w:pPr>
+      <w:r>
+        <w:t>Password: myjobisgood56</w:t>
+      </w:r>
     </w:p>
     <w:p/>
     <w:sectPr>

</xml_diff>

<commit_message>
Updated log in document
</commit_message>
<xml_diff>
--- a/Documents/Corner Shop Specialist Log in Details.docx
+++ b/Documents/Corner Shop Specialist Log in Details.docx
@@ -57,132 +57,157 @@
     </w:p>
     <w:p>
       <w:r>
-        <w:t>Password: iloveshops</w:t>
+        <w:t xml:space="preserve">Password: </w:t>
+      </w:r>
+      <w:proofErr w:type="spellStart"/>
+      <w:r>
+        <w:t>iloveshops</w:t>
+      </w:r>
+      <w:proofErr w:type="spellEnd"/>
+    </w:p>
+    <w:p/>
+    <w:p/>
+    <w:p>
+      <w:pPr>
+        <w:rPr>
+          <w:sz w:val="28"/>
+          <w:szCs w:val="24"/>
+          <w:u w:val="single"/>
+        </w:rPr>
+      </w:pPr>
+      <w:r>
+        <w:rPr>
+          <w:sz w:val="28"/>
+          <w:szCs w:val="24"/>
+          <w:u w:val="single"/>
+        </w:rPr>
+        <w:t>Staff</w:t>
+      </w:r>
+    </w:p>
+    <w:p>
+      <w:pPr>
+        <w:rPr>
+          <w:u w:val="single"/>
+        </w:rPr>
+      </w:pPr>
+      <w:r>
+        <w:rPr>
+          <w:u w:val="single"/>
+        </w:rPr>
+        <w:t>Admin</w:t>
+      </w:r>
+    </w:p>
+    <w:p>
+      <w:r>
+        <w:t>Username</w:t>
+      </w:r>
+      <w:r>
+        <w:t>: jbrown89</w:t>
+      </w:r>
+    </w:p>
+    <w:p>
+      <w:r>
+        <w:t xml:space="preserve">Password: </w:t>
+      </w:r>
+      <w:proofErr w:type="spellStart"/>
+      <w:r>
+        <w:t>iambigboss</w:t>
+      </w:r>
+      <w:proofErr w:type="spellEnd"/>
+    </w:p>
+    <w:p>
+      <w:pPr>
+        <w:rPr>
+          <w:u w:val="single"/>
+        </w:rPr>
+      </w:pPr>
+      <w:r>
+        <w:rPr>
+          <w:u w:val="single"/>
+        </w:rPr>
+        <w:t>Manager</w:t>
+      </w:r>
+    </w:p>
+    <w:p>
+      <w:r>
+        <w:t>Username</w:t>
+      </w:r>
+      <w:r>
+        <w:t>: wbutler99</w:t>
+      </w:r>
+    </w:p>
+    <w:p>
+      <w:r>
+        <w:t xml:space="preserve">Password: </w:t>
+      </w:r>
+      <w:proofErr w:type="spellStart"/>
+      <w:r>
+        <w:t>iloveshops</w:t>
+      </w:r>
+      <w:proofErr w:type="spellEnd"/>
+    </w:p>
+    <w:p/>
+    <w:p>
+      <w:r>
+        <w:t>Username: jblogs34</w:t>
+      </w:r>
+    </w:p>
+    <w:p>
+      <w:r>
+        <w:t xml:space="preserve">Password: </w:t>
+      </w:r>
+      <w:proofErr w:type="spellStart"/>
+      <w:r>
+        <w:t>ihateshops</w:t>
+      </w:r>
+      <w:proofErr w:type="spellEnd"/>
+    </w:p>
+    <w:p>
+      <w:pPr>
+        <w:rPr>
+          <w:u w:val="single"/>
+        </w:rPr>
+      </w:pPr>
+      <w:r>
+        <w:rPr>
+          <w:u w:val="single"/>
+        </w:rPr>
+        <w:t>Staff</w:t>
+      </w:r>
+    </w:p>
+    <w:p>
+      <w:r>
+        <w:t>Username: gavinwork56</w:t>
+      </w:r>
+    </w:p>
+    <w:p>
+      <w:r>
+        <w:t>Password: myjobisgood56</w:t>
+      </w:r>
+    </w:p>
+    <w:p/>
+    <w:p>
+      <w:r>
+        <w:t>Username:</w:t>
+      </w:r>
+      <w:r>
+        <w:t xml:space="preserve"> </w:t>
+      </w:r>
+      <w:r>
+        <w:t>phillipsmaster54</w:t>
+      </w:r>
+    </w:p>
+    <w:p>
+      <w:pPr>
+        <w:rPr>
+          <w:u w:val="words"/>
+        </w:rPr>
+      </w:pPr>
+      <w:r>
+        <w:t>Password: screwdriver56</w:t>
       </w:r>
       <w:bookmarkStart w:id="0" w:name="_GoBack"/>
       <w:bookmarkEnd w:id="0"/>
-    </w:p>
-    <w:p>
-      <w:pPr>
-        <w:rPr>
-          <w:u w:val="single"/>
-        </w:rPr>
-      </w:pPr>
-      <w:r>
-        <w:rPr>
-          <w:u w:val="single"/>
-        </w:rPr>
-        <w:t>User 2</w:t>
-      </w:r>
-    </w:p>
-    <w:p/>
-    <w:p/>
-    <w:p>
-      <w:pPr>
-        <w:rPr>
-          <w:sz w:val="28"/>
-          <w:szCs w:val="24"/>
-          <w:u w:val="single"/>
-        </w:rPr>
-      </w:pPr>
-      <w:r>
-        <w:rPr>
-          <w:sz w:val="28"/>
-          <w:szCs w:val="24"/>
-          <w:u w:val="single"/>
-        </w:rPr>
-        <w:t>Staff</w:t>
-      </w:r>
-    </w:p>
-    <w:p>
-      <w:pPr>
-        <w:rPr>
-          <w:u w:val="single"/>
-        </w:rPr>
-      </w:pPr>
-      <w:r>
-        <w:rPr>
-          <w:u w:val="single"/>
-        </w:rPr>
-        <w:t>Admin</w:t>
-      </w:r>
-    </w:p>
-    <w:p>
-      <w:r>
-        <w:t>Username</w:t>
-      </w:r>
-      <w:r>
-        <w:t>: jbrown89</w:t>
-      </w:r>
-    </w:p>
-    <w:p>
-      <w:r>
-        <w:t>Password: iambigboss</w:t>
-      </w:r>
-    </w:p>
-    <w:p>
-      <w:pPr>
-        <w:rPr>
-          <w:u w:val="single"/>
-        </w:rPr>
-      </w:pPr>
-      <w:r>
-        <w:rPr>
-          <w:u w:val="single"/>
-        </w:rPr>
-        <w:t>Manager</w:t>
-      </w:r>
-    </w:p>
-    <w:p>
-      <w:r>
-        <w:t>Username</w:t>
-      </w:r>
-      <w:r>
-        <w:t>: wbutler99</w:t>
-      </w:r>
-    </w:p>
-    <w:p>
-      <w:r>
-        <w:t>Password: iloveshops</w:t>
-      </w:r>
-    </w:p>
-    <w:p>
-      <w:r>
-        <w:t>Username: jblogs34</w:t>
-      </w:r>
-    </w:p>
-    <w:p>
-      <w:r>
-        <w:t>Password: ihateshops</w:t>
-      </w:r>
-    </w:p>
-    <w:p>
-      <w:pPr>
-        <w:rPr>
-          <w:u w:val="single"/>
-        </w:rPr>
-      </w:pPr>
-      <w:r>
-        <w:rPr>
-          <w:u w:val="single"/>
-        </w:rPr>
-        <w:t>Staff</w:t>
-      </w:r>
-    </w:p>
-    <w:p>
-      <w:r>
-        <w:t>Username: gavinwork56</w:t>
-      </w:r>
-    </w:p>
-    <w:p>
-      <w:pPr>
-        <w:rPr>
-          <w:u w:val="words"/>
-        </w:rPr>
-      </w:pPr>
-      <w:r>
-        <w:t>Password: myjobisgood56</w:t>
-      </w:r>
     </w:p>
     <w:p/>
     <w:sectPr>

</xml_diff>